<commit_message>
Actualización documento ciclo de vida
</commit_message>
<xml_diff>
--- a/documentos/Ciclo de vida del sistema.docx
+++ b/documentos/Ciclo de vida del sistema.docx
@@ -596,6 +596,8 @@
           <w:szCs w:val="24"/>
         </w:rPr>
       </w:pPr>
+      <w:bookmarkStart w:id="0" w:name="_GoBack"/>
+      <w:bookmarkEnd w:id="0"/>
       <w:r>
         <w:rPr>
           <w:rFonts w:cs="Arial"/>
@@ -3167,12 +3169,7 @@
         <w:spacing w:after="0" w:line="240" w:lineRule="auto"/>
       </w:pPr>
       <w:r>
-        <w:t>El sistema debe tener panel de control con opciones de hacer seguimiento al uso del sist</w:t>
-      </w:r>
-      <w:bookmarkStart w:id="0" w:name="_GoBack"/>
-      <w:bookmarkEnd w:id="0"/>
-      <w:r>
-        <w:t>ema y poder realizar auditorías al mismo.</w:t>
+        <w:t>El sistema debe tener panel de control con opciones de hacer seguimiento al uso del sistema y poder realizar auditorías al mismo.</w:t>
       </w:r>
     </w:p>
     <w:p>
@@ -4722,7 +4719,7 @@
 </file>
 
 <file path=customXml/itemProps1.xml><?xml version="1.0" encoding="utf-8"?>
-<ds:datastoreItem xmlns:ds="http://schemas.openxmlformats.org/officeDocument/2006/customXml" ds:itemID="{9397D05A-AA14-4022-ABAE-B0A9930A80B3}">
+<ds:datastoreItem xmlns:ds="http://schemas.openxmlformats.org/officeDocument/2006/customXml" ds:itemID="{778348EF-083C-4197-8AA4-8CA280E7B54C}">
   <ds:schemaRefs>
     <ds:schemaRef ds:uri="http://schemas.openxmlformats.org/officeDocument/2006/bibliography"/>
   </ds:schemaRefs>

</xml_diff>

<commit_message>
Actualización documentación -  Requisitos
Se realiza documento con los requisitos resultantes de las encuestas.
Se añade suposiciones y dependencias a ciclo de vida del sistema.
</commit_message>
<xml_diff>
--- a/documentos/Ciclo de vida del sistema.docx
+++ b/documentos/Ciclo de vida del sistema.docx
@@ -596,8 +596,6 @@
           <w:szCs w:val="24"/>
         </w:rPr>
       </w:pPr>
-      <w:bookmarkStart w:id="0" w:name="_GoBack"/>
-      <w:bookmarkEnd w:id="0"/>
       <w:r>
         <w:rPr>
           <w:rFonts w:cs="Arial"/>
@@ -3186,6 +3184,23 @@
       </w:r>
     </w:p>
     <w:p/>
+    <w:p/>
+    <w:p>
+      <w:pPr>
+        <w:pStyle w:val="Ttulo1"/>
+      </w:pPr>
+      <w:r>
+        <w:t>SUPOSICIONES Y DEPENDENCIAS.</w:t>
+      </w:r>
+    </w:p>
+    <w:p/>
+    <w:p>
+      <w:r>
+        <w:t>Factores que si cambian, afectan los requisitos del sistema.</w:t>
+      </w:r>
+      <w:bookmarkStart w:id="0" w:name="_GoBack"/>
+      <w:bookmarkEnd w:id="0"/>
+    </w:p>
     <w:p/>
     <w:sectPr>
       <w:pgSz w:w="12240" w:h="15840"/>
@@ -4719,7 +4734,7 @@
 </file>
 
 <file path=customXml/itemProps1.xml><?xml version="1.0" encoding="utf-8"?>
-<ds:datastoreItem xmlns:ds="http://schemas.openxmlformats.org/officeDocument/2006/customXml" ds:itemID="{778348EF-083C-4197-8AA4-8CA280E7B54C}">
+<ds:datastoreItem xmlns:ds="http://schemas.openxmlformats.org/officeDocument/2006/customXml" ds:itemID="{D823B383-EADF-4086-BD89-283CE909749D}">
   <ds:schemaRefs>
     <ds:schemaRef ds:uri="http://schemas.openxmlformats.org/officeDocument/2006/bibliography"/>
   </ds:schemaRefs>

</xml_diff>

<commit_message>
Actualización documentación - Ciclo de vida
Ciclo de vida.
Requisitos globales.
Requisitos encuestas.
</commit_message>
<xml_diff>
--- a/documentos/Ciclo de vida del sistema.docx
+++ b/documentos/Ciclo de vida del sistema.docx
@@ -1608,14 +1608,12 @@
           <w:numId w:val="2"/>
         </w:numPr>
       </w:pPr>
-      <w:proofErr w:type="spellStart"/>
       <w:r>
         <w:rPr>
           <w:b/>
         </w:rPr>
         <w:t>Advance</w:t>
       </w:r>
-      <w:proofErr w:type="spellEnd"/>
       <w:r>
         <w:t>, sistema de mensajería interna; funciona como cualquier chat, sin embargo tiene funciones como recordatorio</w:t>
       </w:r>
@@ -2401,7 +2399,13 @@
     <w:p/>
     <w:p>
       <w:r>
-        <w:t>La IntraWeb será un sistema de información modular, funcionara como medio de comunicación.</w:t>
+        <w:t>La IntraWeb será un sistema de información modular, funcionar</w:t>
+      </w:r>
+      <w:r>
+        <w:t>á</w:t>
+      </w:r>
+      <w:r>
+        <w:t xml:space="preserve"> como medio de comunicación.</w:t>
       </w:r>
     </w:p>
     <w:p>
@@ -2414,8 +2418,6 @@
       <w:r>
         <w:t>Siguiendo el manual de calidad de la joyería, se presenta como principales fuentes de información y valor económico para la empresa las áreas de inventarios, compras, ventas y mercadeo; de ellas dependen los procesos misionales de la empresa y por eso son el enfoque principal. En un nivel más bajo, esta sistemas y calidad ya que tienen que ver con la actualización, mantenimiento y gestión del contenido y del aseguramiento de que todo funciona correctamente.</w:t>
       </w:r>
-      <w:bookmarkStart w:id="0" w:name="_GoBack"/>
-      <w:bookmarkEnd w:id="0"/>
     </w:p>
     <w:p/>
     <w:p/>
@@ -3206,6 +3208,901 @@
       </w:r>
     </w:p>
     <w:p/>
+    <w:p>
+      <w:r>
+        <w:t>La principal dependencia que tiene el proyecto IntraWeb, es el de estar disponible siempre en un servidor de plataforma Windows con soporte para ASP.NET.</w:t>
+      </w:r>
+    </w:p>
+    <w:p>
+      <w:r>
+        <w:t>También, el sistema depende de los navegadores web ya que son en estos donde se ejecutará.</w:t>
+      </w:r>
+      <w:r>
+        <w:t xml:space="preserve"> Se recomienda el uso de Chrome o Mozilla como navegadores para el proyecto.</w:t>
+      </w:r>
+    </w:p>
+    <w:p/>
+    <w:p>
+      <w:pPr>
+        <w:pStyle w:val="Ttulo1"/>
+      </w:pPr>
+      <w:r>
+        <w:t>REQUISITOS FUTUROS.</w:t>
+      </w:r>
+    </w:p>
+    <w:p/>
+    <w:p>
+      <w:r>
+        <w:t>Requisitos planeados para futuras versiones del sistema, se debe registrar los requisitos, casos de prueba asociados y versión del sistema en que se implementará.</w:t>
+      </w:r>
+    </w:p>
+    <w:p/>
+    <w:p>
+      <w:r>
+        <w:br w:type="page"/>
+      </w:r>
+    </w:p>
+    <w:p>
+      <w:pPr>
+        <w:pStyle w:val="Ttulo1"/>
+      </w:pPr>
+      <w:r>
+        <w:lastRenderedPageBreak/>
+        <w:t>REQUISITOS</w:t>
+      </w:r>
+    </w:p>
+    <w:p/>
+    <w:p>
+      <w:pPr>
+        <w:rPr>
+          <w:rFonts w:asciiTheme="minorHAnsi" w:hAnsiTheme="minorHAnsi"/>
+          <w:sz w:val="22"/>
+        </w:rPr>
+      </w:pPr>
+      <w:r>
+        <w:t>Los requisitos específicos parten de necesidades generales que debe suplir el sistema IntraWeb.</w:t>
+      </w:r>
+    </w:p>
+    <w:p>
+      <w:r>
+        <w:t>A continuación se muestran los requisitos generales, de los cuales se desprenden módulos y funcionalidades específicas, estos serán incluidos en la lista de requisitos funcionales.</w:t>
+      </w:r>
+    </w:p>
+    <w:p/>
+    <w:p>
+      <w:pPr>
+        <w:pStyle w:val="Ttulo2"/>
+      </w:pPr>
+      <w:r>
+        <w:t>Noticias.</w:t>
+      </w:r>
+    </w:p>
+    <w:p>
+      <w:r>
+        <w:t>Permitir publicar noticias de la empresa, los departamentos, mercado de joyas y relojes y una pequeña sección con noticias externas. Tener un calendario con los principales eventos de la empresa.</w:t>
+      </w:r>
+    </w:p>
+    <w:p>
+      <w:r>
+        <w:t>Noticias detalladas y concisas.</w:t>
+      </w:r>
+    </w:p>
+    <w:p/>
+    <w:p>
+      <w:r>
+        <w:t>Características.</w:t>
+      </w:r>
+    </w:p>
+    <w:p>
+      <w:pPr>
+        <w:pStyle w:val="Prrafodelista"/>
+        <w:numPr>
+          <w:ilvl w:val="0"/>
+          <w:numId w:val="8"/>
+        </w:numPr>
+        <w:spacing w:line="256" w:lineRule="auto"/>
+      </w:pPr>
+      <w:r>
+        <w:t>Funciones (CRUD).</w:t>
+      </w:r>
+    </w:p>
+    <w:p>
+      <w:pPr>
+        <w:pStyle w:val="Prrafodelista"/>
+        <w:numPr>
+          <w:ilvl w:val="0"/>
+          <w:numId w:val="8"/>
+        </w:numPr>
+        <w:spacing w:line="256" w:lineRule="auto"/>
+      </w:pPr>
+      <w:r>
+        <w:t xml:space="preserve">Difusión </w:t>
+      </w:r>
+      <w:proofErr w:type="gramStart"/>
+      <w:r>
+        <w:t>continua</w:t>
+      </w:r>
+      <w:proofErr w:type="gramEnd"/>
+      <w:r>
+        <w:t>.</w:t>
+      </w:r>
+    </w:p>
+    <w:p>
+      <w:pPr>
+        <w:pStyle w:val="Prrafodelista"/>
+        <w:numPr>
+          <w:ilvl w:val="0"/>
+          <w:numId w:val="8"/>
+        </w:numPr>
+        <w:spacing w:line="256" w:lineRule="auto"/>
+      </w:pPr>
+      <w:r>
+        <w:t>Tipo – periodicidad.</w:t>
+      </w:r>
+    </w:p>
+    <w:p>
+      <w:pPr>
+        <w:pStyle w:val="Prrafodelista"/>
+        <w:numPr>
+          <w:ilvl w:val="1"/>
+          <w:numId w:val="8"/>
+        </w:numPr>
+        <w:spacing w:line="256" w:lineRule="auto"/>
+      </w:pPr>
+      <w:r>
+        <w:t>Noticias en directo, urgentes – de último momento, contenido permanente.</w:t>
+      </w:r>
+    </w:p>
+    <w:p>
+      <w:pPr>
+        <w:pStyle w:val="Prrafodelista"/>
+        <w:numPr>
+          <w:ilvl w:val="0"/>
+          <w:numId w:val="8"/>
+        </w:numPr>
+        <w:spacing w:line="256" w:lineRule="auto"/>
+      </w:pPr>
+      <w:r>
+        <w:t>Formas de relación con lector.</w:t>
+      </w:r>
+    </w:p>
+    <w:p>
+      <w:pPr>
+        <w:pStyle w:val="Prrafodelista"/>
+        <w:numPr>
+          <w:ilvl w:val="1"/>
+          <w:numId w:val="8"/>
+        </w:numPr>
+        <w:spacing w:line="256" w:lineRule="auto"/>
+      </w:pPr>
+      <w:r>
+        <w:t>Opinión, comentarios.</w:t>
+      </w:r>
+    </w:p>
+    <w:p>
+      <w:pPr>
+        <w:pStyle w:val="Prrafodelista"/>
+        <w:numPr>
+          <w:ilvl w:val="0"/>
+          <w:numId w:val="8"/>
+        </w:numPr>
+        <w:spacing w:line="256" w:lineRule="auto"/>
+      </w:pPr>
+      <w:r>
+        <w:t>En la página de inicio de la IntraWeb se debe visualizar las noticias principales.</w:t>
+      </w:r>
+      <w:bookmarkStart w:id="0" w:name="_GoBack"/>
+      <w:bookmarkEnd w:id="0"/>
+    </w:p>
+    <w:p>
+      <w:pPr>
+        <w:pStyle w:val="Prrafodelista"/>
+        <w:numPr>
+          <w:ilvl w:val="0"/>
+          <w:numId w:val="8"/>
+        </w:numPr>
+        <w:spacing w:line="256" w:lineRule="auto"/>
+      </w:pPr>
+      <w:r>
+        <w:t>Tener una sección con el calendario de eventos de la empresa.</w:t>
+      </w:r>
+    </w:p>
+    <w:p>
+      <w:pPr>
+        <w:pStyle w:val="Prrafodelista"/>
+        <w:numPr>
+          <w:ilvl w:val="0"/>
+          <w:numId w:val="8"/>
+        </w:numPr>
+        <w:spacing w:line="256" w:lineRule="auto"/>
+      </w:pPr>
+      <w:r>
+        <w:t>Tener un módulo con todas las noticias, categorizándolas en empresa, del medio y externas. Dentro de cada categoría debe haber una herramienta que permita filtrar las noticias.</w:t>
+      </w:r>
+    </w:p>
+    <w:p/>
+    <w:p>
+      <w:pPr>
+        <w:pStyle w:val="Ttulo2"/>
+      </w:pPr>
+      <w:r>
+        <w:t>Inducciones y capacitaciones.</w:t>
+      </w:r>
+    </w:p>
+    <w:p>
+      <w:r>
+        <w:t>Inducciones de la empresa, de las herramientas disponibles, de los sistemas que usa en sus labores, del cargo y de las funciones que debe realizar cada empleado.</w:t>
+      </w:r>
+    </w:p>
+    <w:p>
+      <w:r>
+        <w:t>También incluye las capacitaciones que se dan</w:t>
+      </w:r>
+    </w:p>
+    <w:p/>
+    <w:p>
+      <w:r>
+        <w:t>Características.</w:t>
+      </w:r>
+    </w:p>
+    <w:p>
+      <w:r>
+        <w:lastRenderedPageBreak/>
+        <w:t>Inducciones.</w:t>
+      </w:r>
+    </w:p>
+    <w:p>
+      <w:pPr>
+        <w:pStyle w:val="Prrafodelista"/>
+        <w:numPr>
+          <w:ilvl w:val="0"/>
+          <w:numId w:val="8"/>
+        </w:numPr>
+        <w:spacing w:line="256" w:lineRule="auto"/>
+      </w:pPr>
+      <w:r>
+        <w:t>Depurar el contenido existente en el SGC.</w:t>
+      </w:r>
+    </w:p>
+    <w:p>
+      <w:pPr>
+        <w:pStyle w:val="Prrafodelista"/>
+        <w:numPr>
+          <w:ilvl w:val="0"/>
+          <w:numId w:val="8"/>
+        </w:numPr>
+        <w:spacing w:line="256" w:lineRule="auto"/>
+      </w:pPr>
+      <w:r>
+        <w:t xml:space="preserve">Hacer diferente tipo de contenido como presentaciones, videos, tutoriales, manuales, </w:t>
+      </w:r>
+      <w:proofErr w:type="gramStart"/>
+      <w:r>
+        <w:t>paso</w:t>
+      </w:r>
+      <w:proofErr w:type="gramEnd"/>
+      <w:r>
+        <w:t xml:space="preserve"> a paso, evaluaciones, retroalimentación. </w:t>
+      </w:r>
+    </w:p>
+    <w:p>
+      <w:pPr>
+        <w:pStyle w:val="Prrafodelista"/>
+        <w:numPr>
+          <w:ilvl w:val="0"/>
+          <w:numId w:val="8"/>
+        </w:numPr>
+        <w:spacing w:line="256" w:lineRule="auto"/>
+      </w:pPr>
+      <w:r>
+        <w:t>Preguntas frecuentes sobre funciones, funciones destacadas (por complejidad o por repetitivas).</w:t>
+      </w:r>
+    </w:p>
+    <w:p>
+      <w:pPr>
+        <w:pStyle w:val="Prrafodelista"/>
+        <w:numPr>
+          <w:ilvl w:val="0"/>
+          <w:numId w:val="8"/>
+        </w:numPr>
+        <w:spacing w:line="256" w:lineRule="auto"/>
+      </w:pPr>
+      <w:r>
+        <w:t>Enlaces a material virtual de aprendizaje.</w:t>
+      </w:r>
+    </w:p>
+    <w:p>
+      <w:r>
+        <w:t>Capacitaciones.</w:t>
+      </w:r>
+    </w:p>
+    <w:p>
+      <w:pPr>
+        <w:pStyle w:val="Prrafodelista"/>
+        <w:numPr>
+          <w:ilvl w:val="0"/>
+          <w:numId w:val="8"/>
+        </w:numPr>
+        <w:spacing w:line="256" w:lineRule="auto"/>
+      </w:pPr>
+      <w:r>
+        <w:t>Glosario de productos (joyas y relojes)</w:t>
+      </w:r>
+    </w:p>
+    <w:p>
+      <w:pPr>
+        <w:pStyle w:val="Prrafodelista"/>
+        <w:numPr>
+          <w:ilvl w:val="0"/>
+          <w:numId w:val="8"/>
+        </w:numPr>
+        <w:spacing w:line="256" w:lineRule="auto"/>
+      </w:pPr>
+      <w:proofErr w:type="spellStart"/>
+      <w:r>
+        <w:t>Tips</w:t>
+      </w:r>
+      <w:proofErr w:type="spellEnd"/>
+      <w:r>
+        <w:t xml:space="preserve"> de relojería (</w:t>
+      </w:r>
+      <w:proofErr w:type="spellStart"/>
+      <w:r>
+        <w:t>tips</w:t>
+      </w:r>
+      <w:proofErr w:type="spellEnd"/>
+      <w:r>
+        <w:t xml:space="preserve"> de ventas).</w:t>
+      </w:r>
+    </w:p>
+    <w:p>
+      <w:pPr>
+        <w:pStyle w:val="Prrafodelista"/>
+        <w:numPr>
+          <w:ilvl w:val="0"/>
+          <w:numId w:val="8"/>
+        </w:numPr>
+        <w:spacing w:line="256" w:lineRule="auto"/>
+      </w:pPr>
+      <w:r>
+        <w:t>Eventos y capacitaciones de productos.</w:t>
+      </w:r>
+    </w:p>
+    <w:p/>
+    <w:p>
+      <w:pPr>
+        <w:pStyle w:val="Ttulo2"/>
+      </w:pPr>
+      <w:r>
+        <w:t>Información del personal.</w:t>
+      </w:r>
+    </w:p>
+    <w:p>
+      <w:r>
+        <w:t>Conocer cuando hay cambios de personal, conocer el personal de las diferentes áreas y como comunicarse con ellos.</w:t>
+      </w:r>
+    </w:p>
+    <w:p/>
+    <w:p>
+      <w:r>
+        <w:t>Características.</w:t>
+      </w:r>
+    </w:p>
+    <w:p>
+      <w:pPr>
+        <w:pStyle w:val="Prrafodelista"/>
+        <w:numPr>
+          <w:ilvl w:val="0"/>
+          <w:numId w:val="8"/>
+        </w:numPr>
+        <w:spacing w:line="256" w:lineRule="auto"/>
+      </w:pPr>
+      <w:r>
+        <w:t>Conocer a las personas y el cargo que desempeñan.</w:t>
+      </w:r>
+    </w:p>
+    <w:p>
+      <w:pPr>
+        <w:pStyle w:val="Prrafodelista"/>
+        <w:numPr>
+          <w:ilvl w:val="0"/>
+          <w:numId w:val="8"/>
+        </w:numPr>
+        <w:spacing w:line="256" w:lineRule="auto"/>
+      </w:pPr>
+      <w:r>
+        <w:t>Tener actualizado el directorio interno de la empresa y además conocer los correos.</w:t>
+      </w:r>
+    </w:p>
+    <w:p>
+      <w:pPr>
+        <w:pStyle w:val="Prrafodelista"/>
+        <w:numPr>
+          <w:ilvl w:val="0"/>
+          <w:numId w:val="8"/>
+        </w:numPr>
+        <w:spacing w:line="256" w:lineRule="auto"/>
+      </w:pPr>
+      <w:r>
+        <w:t>Tener de cada empleado su información personal y que este la pueda gestionar.</w:t>
+      </w:r>
+    </w:p>
+    <w:p>
+      <w:pPr>
+        <w:pStyle w:val="Prrafodelista"/>
+        <w:numPr>
+          <w:ilvl w:val="0"/>
+          <w:numId w:val="8"/>
+        </w:numPr>
+        <w:spacing w:line="256" w:lineRule="auto"/>
+      </w:pPr>
+      <w:r>
+        <w:t>Formas de buscar información acerca del personal fácilmente.</w:t>
+      </w:r>
+    </w:p>
+    <w:p/>
+    <w:p>
+      <w:pPr>
+        <w:pStyle w:val="Ttulo2"/>
+      </w:pPr>
+      <w:r>
+        <w:t>Departamentos y Documentación del S.G.C</w:t>
+      </w:r>
+    </w:p>
+    <w:p>
+      <w:r>
+        <w:t>Manejar la información de los departamentos y sus actividades.</w:t>
+      </w:r>
+    </w:p>
+    <w:p>
+      <w:r>
+        <w:t>Cada departamento en su área debe contener los documentos relacionados como procedimientos, formatos y procesos, evidencias, indicadores, actas, funciones, instructivos e información de inducciones.</w:t>
+      </w:r>
+    </w:p>
+    <w:p>
+      <w:r>
+        <w:t>Los departamentos deben tener una sección de preguntas frecuentes, destacadas con las funciones principales y documentos recientes, noticias del departamento.</w:t>
+      </w:r>
+    </w:p>
+    <w:p/>
+    <w:p>
+      <w:r>
+        <w:t>Características.</w:t>
+      </w:r>
+    </w:p>
+    <w:p>
+      <w:pPr>
+        <w:pStyle w:val="Prrafodelista"/>
+        <w:numPr>
+          <w:ilvl w:val="0"/>
+          <w:numId w:val="8"/>
+        </w:numPr>
+        <w:spacing w:line="256" w:lineRule="auto"/>
+      </w:pPr>
+      <w:r>
+        <w:t>Debe tener un área que permita dirigirse a las diferentes secciones del departamento.</w:t>
+      </w:r>
+    </w:p>
+    <w:p>
+      <w:pPr>
+        <w:pStyle w:val="Prrafodelista"/>
+        <w:numPr>
+          <w:ilvl w:val="0"/>
+          <w:numId w:val="8"/>
+        </w:numPr>
+        <w:spacing w:line="256" w:lineRule="auto"/>
+      </w:pPr>
+      <w:r>
+        <w:lastRenderedPageBreak/>
+        <w:t>Tener actualizado la información del departamento.</w:t>
+      </w:r>
+    </w:p>
+    <w:p>
+      <w:pPr>
+        <w:pStyle w:val="Prrafodelista"/>
+        <w:numPr>
+          <w:ilvl w:val="0"/>
+          <w:numId w:val="8"/>
+        </w:numPr>
+        <w:spacing w:line="256" w:lineRule="auto"/>
+      </w:pPr>
+      <w:r>
+        <w:t>Subir y depurar constantemente el contenido.</w:t>
+      </w:r>
+    </w:p>
+    <w:p>
+      <w:pPr>
+        <w:pStyle w:val="Prrafodelista"/>
+        <w:numPr>
+          <w:ilvl w:val="0"/>
+          <w:numId w:val="8"/>
+        </w:numPr>
+        <w:spacing w:line="256" w:lineRule="auto"/>
+      </w:pPr>
+      <w:r>
+        <w:t>Permitir que el departamento publique noticias de forma general o dirigida a usuarios específicos.</w:t>
+      </w:r>
+    </w:p>
+    <w:p>
+      <w:pPr>
+        <w:pStyle w:val="Prrafodelista"/>
+        <w:numPr>
+          <w:ilvl w:val="0"/>
+          <w:numId w:val="8"/>
+        </w:numPr>
+        <w:spacing w:line="256" w:lineRule="auto"/>
+      </w:pPr>
+      <w:r>
+        <w:t>Permitir realizar los procesos del personal y conocer sus formatos.</w:t>
+      </w:r>
+    </w:p>
+    <w:p>
+      <w:pPr>
+        <w:pStyle w:val="Prrafodelista"/>
+        <w:numPr>
+          <w:ilvl w:val="0"/>
+          <w:numId w:val="8"/>
+        </w:numPr>
+        <w:spacing w:line="256" w:lineRule="auto"/>
+      </w:pPr>
+      <w:r>
+        <w:t>Indicar quienes son los miembros del departamento.</w:t>
+      </w:r>
+    </w:p>
+    <w:p>
+      <w:pPr>
+        <w:pStyle w:val="Prrafodelista"/>
+        <w:numPr>
+          <w:ilvl w:val="0"/>
+          <w:numId w:val="8"/>
+        </w:numPr>
+        <w:spacing w:line="256" w:lineRule="auto"/>
+      </w:pPr>
+      <w:r>
+        <w:t>Buscador inteligente de los documentos del departamento.</w:t>
+      </w:r>
+    </w:p>
+    <w:p/>
+    <w:p>
+      <w:pPr>
+        <w:pStyle w:val="Ttulo2"/>
+      </w:pPr>
+      <w:r>
+        <w:t>Consulta de informes.</w:t>
+      </w:r>
+    </w:p>
+    <w:p>
+      <w:r>
+        <w:t>Como herramienta gerencial se debe tener un módulo de consulta de informes, actas, reuniones y gráficos (módulo de toma de decisiones o herramientas gerenciales).</w:t>
+      </w:r>
+    </w:p>
+    <w:p/>
+    <w:p>
+      <w:r>
+        <w:t>Características.</w:t>
+      </w:r>
+    </w:p>
+    <w:p>
+      <w:pPr>
+        <w:pStyle w:val="Prrafodelista"/>
+        <w:numPr>
+          <w:ilvl w:val="0"/>
+          <w:numId w:val="8"/>
+        </w:numPr>
+        <w:spacing w:line="256" w:lineRule="auto"/>
+      </w:pPr>
+      <w:r>
+        <w:t>Acceder a indicadores, informes y demás documentos.</w:t>
+      </w:r>
+    </w:p>
+    <w:p>
+      <w:pPr>
+        <w:pStyle w:val="Prrafodelista"/>
+        <w:numPr>
+          <w:ilvl w:val="0"/>
+          <w:numId w:val="8"/>
+        </w:numPr>
+        <w:spacing w:line="256" w:lineRule="auto"/>
+      </w:pPr>
+      <w:r>
+        <w:t>Diferentes tipos de gráficos (diagramas, histogramas, gráficos).</w:t>
+      </w:r>
+    </w:p>
+    <w:p>
+      <w:pPr>
+        <w:pStyle w:val="Prrafodelista"/>
+        <w:numPr>
+          <w:ilvl w:val="0"/>
+          <w:numId w:val="8"/>
+        </w:numPr>
+        <w:spacing w:line="256" w:lineRule="auto"/>
+      </w:pPr>
+      <w:r>
+        <w:t>Reportes, pedir reporte al área de sistemas.</w:t>
+      </w:r>
+    </w:p>
+    <w:p/>
+    <w:p>
+      <w:pPr>
+        <w:pStyle w:val="Ttulo2"/>
+      </w:pPr>
+      <w:r>
+        <w:t>Chat</w:t>
+      </w:r>
+    </w:p>
+    <w:p>
+      <w:r>
+        <w:t xml:space="preserve">El sistema debe permitir la comunicación interna del personal mediante el uso de chat empresarial. </w:t>
+      </w:r>
+    </w:p>
+    <w:p/>
+    <w:p>
+      <w:r>
+        <w:t>Características.</w:t>
+      </w:r>
+    </w:p>
+    <w:p>
+      <w:pPr>
+        <w:pStyle w:val="Prrafodelista"/>
+        <w:numPr>
+          <w:ilvl w:val="0"/>
+          <w:numId w:val="8"/>
+        </w:numPr>
+        <w:spacing w:line="256" w:lineRule="auto"/>
+      </w:pPr>
+      <w:r>
+        <w:t>El chat debe permitir revisar conversaciones pasadas y gestionar el chat.</w:t>
+      </w:r>
+    </w:p>
+    <w:p>
+      <w:pPr>
+        <w:pStyle w:val="Prrafodelista"/>
+        <w:numPr>
+          <w:ilvl w:val="0"/>
+          <w:numId w:val="8"/>
+        </w:numPr>
+        <w:spacing w:line="256" w:lineRule="auto"/>
+      </w:pPr>
+      <w:r>
+        <w:t>Permite chat de grupo.</w:t>
+      </w:r>
+    </w:p>
+    <w:p>
+      <w:pPr>
+        <w:pStyle w:val="Prrafodelista"/>
+        <w:numPr>
+          <w:ilvl w:val="0"/>
+          <w:numId w:val="8"/>
+        </w:numPr>
+        <w:spacing w:line="256" w:lineRule="auto"/>
+      </w:pPr>
+      <w:r>
+        <w:t>Dar prioridad a mensajes urgentes.</w:t>
+      </w:r>
+    </w:p>
+    <w:p>
+      <w:pPr>
+        <w:pStyle w:val="Prrafodelista"/>
+        <w:numPr>
+          <w:ilvl w:val="0"/>
+          <w:numId w:val="8"/>
+        </w:numPr>
+        <w:spacing w:line="256" w:lineRule="auto"/>
+      </w:pPr>
+      <w:r>
+        <w:t>Permite compartir archivos y adjuntarlos.</w:t>
+      </w:r>
+    </w:p>
+    <w:p>
+      <w:pPr>
+        <w:pStyle w:val="Prrafodelista"/>
+        <w:numPr>
+          <w:ilvl w:val="0"/>
+          <w:numId w:val="8"/>
+        </w:numPr>
+        <w:spacing w:line="256" w:lineRule="auto"/>
+      </w:pPr>
+      <w:r>
+        <w:t xml:space="preserve">Enlazar chat al perfil del usuario (como Facebook y </w:t>
+      </w:r>
+      <w:proofErr w:type="spellStart"/>
+      <w:r>
+        <w:t>advance</w:t>
+      </w:r>
+      <w:proofErr w:type="spellEnd"/>
+      <w:r>
+        <w:t xml:space="preserve">). </w:t>
+      </w:r>
+    </w:p>
+    <w:p>
+      <w:pPr>
+        <w:pStyle w:val="Prrafodelista"/>
+        <w:numPr>
+          <w:ilvl w:val="0"/>
+          <w:numId w:val="8"/>
+        </w:numPr>
+        <w:spacing w:line="256" w:lineRule="auto"/>
+      </w:pPr>
+      <w:r>
+        <w:t>Cambiar elementos del chat sencillos como tipografía y tamaño.</w:t>
+      </w:r>
+    </w:p>
+    <w:p>
+      <w:pPr>
+        <w:pStyle w:val="Prrafodelista"/>
+        <w:numPr>
+          <w:ilvl w:val="0"/>
+          <w:numId w:val="8"/>
+        </w:numPr>
+        <w:spacing w:line="256" w:lineRule="auto"/>
+      </w:pPr>
+      <w:r>
+        <w:t>Mostrar estado y compañeros conectados.</w:t>
+      </w:r>
+    </w:p>
+    <w:p>
+      <w:pPr>
+        <w:pStyle w:val="Prrafodelista"/>
+        <w:numPr>
+          <w:ilvl w:val="0"/>
+          <w:numId w:val="8"/>
+        </w:numPr>
+        <w:spacing w:line="256" w:lineRule="auto"/>
+      </w:pPr>
+      <w:r>
+        <w:t>Modulo con los diferentes chats y conversaciones.</w:t>
+      </w:r>
+    </w:p>
+    <w:p>
+      <w:pPr>
+        <w:pStyle w:val="Prrafodelista"/>
+        <w:numPr>
+          <w:ilvl w:val="0"/>
+          <w:numId w:val="8"/>
+        </w:numPr>
+        <w:spacing w:line="256" w:lineRule="auto"/>
+      </w:pPr>
+      <w:r>
+        <w:t>Forma de buscar archivos adjuntos (al estilo Messenger o WhatsApp).</w:t>
+      </w:r>
+    </w:p>
+    <w:p/>
+    <w:p>
+      <w:pPr>
+        <w:pStyle w:val="Ttulo2"/>
+      </w:pPr>
+      <w:r>
+        <w:t>Motor de búsqueda.</w:t>
+      </w:r>
+    </w:p>
+    <w:p>
+      <w:r>
+        <w:t>El sistema debe tener un motor de búsqueda que permita encontrar el contenido de forma ágil.</w:t>
+      </w:r>
+    </w:p>
+    <w:p/>
+    <w:p>
+      <w:r>
+        <w:t>Características.</w:t>
+      </w:r>
+    </w:p>
+    <w:p>
+      <w:pPr>
+        <w:pStyle w:val="Prrafodelista"/>
+        <w:numPr>
+          <w:ilvl w:val="0"/>
+          <w:numId w:val="8"/>
+        </w:numPr>
+        <w:spacing w:line="256" w:lineRule="auto"/>
+      </w:pPr>
+      <w:r>
+        <w:t>Se tendrá una barra de búsqueda como los sitios web actuales.</w:t>
+      </w:r>
+    </w:p>
+    <w:p>
+      <w:pPr>
+        <w:pStyle w:val="Prrafodelista"/>
+        <w:numPr>
+          <w:ilvl w:val="0"/>
+          <w:numId w:val="8"/>
+        </w:numPr>
+        <w:spacing w:line="256" w:lineRule="auto"/>
+      </w:pPr>
+      <w:r>
+        <w:t>Al realizar una búsqueda mostrará el contenido relacionado y un enlace a búsqueda asistida.</w:t>
+      </w:r>
+    </w:p>
+    <w:p>
+      <w:pPr>
+        <w:pStyle w:val="Prrafodelista"/>
+        <w:numPr>
+          <w:ilvl w:val="0"/>
+          <w:numId w:val="8"/>
+        </w:numPr>
+        <w:spacing w:line="256" w:lineRule="auto"/>
+      </w:pPr>
+      <w:r>
+        <w:t>El módulo de búsqueda asistida tendrá una serie de herramientas de filtrado para encontrar la información más fácilmente.</w:t>
+      </w:r>
+    </w:p>
+    <w:p/>
+    <w:p>
+      <w:pPr>
+        <w:pStyle w:val="Ttulo2"/>
+      </w:pPr>
+      <w:r>
+        <w:t>Soporte a usuarios.</w:t>
+      </w:r>
+    </w:p>
+    <w:p>
+      <w:r>
+        <w:t>El sistema debe tener un módulo de soporte a los usuarios en el que puedan diligenciar un formulario con los incidentes presentados en el sistema, solicitando algún tipo de información o pidiendo asistencia en el manejo del sistema.</w:t>
+      </w:r>
+    </w:p>
+    <w:p>
+      <w:r>
+        <w:t>Este módulo también debe tener una sección de preguntas frecuentes acerca del sistema.</w:t>
+      </w:r>
+    </w:p>
+    <w:p/>
+    <w:p>
+      <w:r>
+        <w:t>Características.</w:t>
+      </w:r>
+    </w:p>
+    <w:p>
+      <w:pPr>
+        <w:pStyle w:val="Prrafodelista"/>
+        <w:numPr>
+          <w:ilvl w:val="0"/>
+          <w:numId w:val="8"/>
+        </w:numPr>
+        <w:spacing w:line="256" w:lineRule="auto"/>
+      </w:pPr>
+      <w:r>
+        <w:t>Módulo de asistencia al usuario para reporte de incidentes.</w:t>
+      </w:r>
+    </w:p>
+    <w:p>
+      <w:pPr>
+        <w:pStyle w:val="Prrafodelista"/>
+        <w:numPr>
+          <w:ilvl w:val="0"/>
+          <w:numId w:val="8"/>
+        </w:numPr>
+        <w:spacing w:line="256" w:lineRule="auto"/>
+      </w:pPr>
+      <w:r>
+        <w:t>Acceso a los manuales de usuario, mapa del sitio, formulario de contacto,  preguntas frecuentes.</w:t>
+      </w:r>
+    </w:p>
+    <w:p>
+      <w:pPr>
+        <w:pStyle w:val="Prrafodelista"/>
+        <w:numPr>
+          <w:ilvl w:val="0"/>
+          <w:numId w:val="8"/>
+        </w:numPr>
+        <w:spacing w:line="256" w:lineRule="auto"/>
+      </w:pPr>
+      <w:r>
+        <w:t>Permitir agregar preguntas frecuentes si se repiten incidentes específicos a los que se ha dado solución anteriormente.</w:t>
+      </w:r>
+    </w:p>
+    <w:p>
+      <w:pPr>
+        <w:pStyle w:val="Prrafodelista"/>
+        <w:numPr>
+          <w:ilvl w:val="0"/>
+          <w:numId w:val="8"/>
+        </w:numPr>
+        <w:spacing w:line="256" w:lineRule="auto"/>
+      </w:pPr>
+      <w:r>
+        <w:t>Tener una herramienta interactiva en forma de tutorial que de un recorrido y un repaso del sitio web.</w:t>
+      </w:r>
+    </w:p>
+    <w:p/>
     <w:sectPr>
       <w:pgSz w:w="12240" w:h="15840"/>
       <w:pgMar w:top="1417" w:right="1701" w:bottom="1417" w:left="1701" w:header="708" w:footer="708" w:gutter="0"/>
@@ -3621,6 +4518,118 @@
     </w:lvl>
   </w:abstractNum>
   <w:abstractNum w:abstractNumId="4" w15:restartNumberingAfterBreak="0">
+    <w:nsid w:val="4806649A"/>
+    <w:multiLevelType w:val="hybridMultilevel"/>
+    <w:tmpl w:val="A114ED62"/>
+    <w:lvl w:ilvl="0" w:tplc="BBA093AC">
+      <w:numFmt w:val="bullet"/>
+      <w:lvlText w:val="-"/>
+      <w:lvlJc w:val="left"/>
+      <w:pPr>
+        <w:ind w:left="720" w:hanging="360"/>
+      </w:pPr>
+      <w:rPr>
+        <w:rFonts w:ascii="Calibri" w:eastAsiaTheme="minorHAnsi" w:hAnsi="Calibri" w:cstheme="minorBidi" w:hint="default"/>
+      </w:rPr>
+    </w:lvl>
+    <w:lvl w:ilvl="1" w:tplc="240A0003">
+      <w:start w:val="1"/>
+      <w:numFmt w:val="bullet"/>
+      <w:lvlText w:val="o"/>
+      <w:lvlJc w:val="left"/>
+      <w:pPr>
+        <w:ind w:left="1440" w:hanging="360"/>
+      </w:pPr>
+      <w:rPr>
+        <w:rFonts w:ascii="Courier New" w:hAnsi="Courier New" w:cs="Courier New" w:hint="default"/>
+      </w:rPr>
+    </w:lvl>
+    <w:lvl w:ilvl="2" w:tplc="240A0005">
+      <w:start w:val="1"/>
+      <w:numFmt w:val="bullet"/>
+      <w:lvlText w:val=""/>
+      <w:lvlJc w:val="left"/>
+      <w:pPr>
+        <w:ind w:left="2160" w:hanging="360"/>
+      </w:pPr>
+      <w:rPr>
+        <w:rFonts w:ascii="Wingdings" w:hAnsi="Wingdings" w:hint="default"/>
+      </w:rPr>
+    </w:lvl>
+    <w:lvl w:ilvl="3" w:tplc="240A0001">
+      <w:start w:val="1"/>
+      <w:numFmt w:val="bullet"/>
+      <w:lvlText w:val=""/>
+      <w:lvlJc w:val="left"/>
+      <w:pPr>
+        <w:ind w:left="2880" w:hanging="360"/>
+      </w:pPr>
+      <w:rPr>
+        <w:rFonts w:ascii="Symbol" w:hAnsi="Symbol" w:hint="default"/>
+      </w:rPr>
+    </w:lvl>
+    <w:lvl w:ilvl="4" w:tplc="240A0003">
+      <w:start w:val="1"/>
+      <w:numFmt w:val="bullet"/>
+      <w:lvlText w:val="o"/>
+      <w:lvlJc w:val="left"/>
+      <w:pPr>
+        <w:ind w:left="3600" w:hanging="360"/>
+      </w:pPr>
+      <w:rPr>
+        <w:rFonts w:ascii="Courier New" w:hAnsi="Courier New" w:cs="Courier New" w:hint="default"/>
+      </w:rPr>
+    </w:lvl>
+    <w:lvl w:ilvl="5" w:tplc="240A0005">
+      <w:start w:val="1"/>
+      <w:numFmt w:val="bullet"/>
+      <w:lvlText w:val=""/>
+      <w:lvlJc w:val="left"/>
+      <w:pPr>
+        <w:ind w:left="4320" w:hanging="360"/>
+      </w:pPr>
+      <w:rPr>
+        <w:rFonts w:ascii="Wingdings" w:hAnsi="Wingdings" w:hint="default"/>
+      </w:rPr>
+    </w:lvl>
+    <w:lvl w:ilvl="6" w:tplc="240A0001">
+      <w:start w:val="1"/>
+      <w:numFmt w:val="bullet"/>
+      <w:lvlText w:val=""/>
+      <w:lvlJc w:val="left"/>
+      <w:pPr>
+        <w:ind w:left="5040" w:hanging="360"/>
+      </w:pPr>
+      <w:rPr>
+        <w:rFonts w:ascii="Symbol" w:hAnsi="Symbol" w:hint="default"/>
+      </w:rPr>
+    </w:lvl>
+    <w:lvl w:ilvl="7" w:tplc="240A0003">
+      <w:start w:val="1"/>
+      <w:numFmt w:val="bullet"/>
+      <w:lvlText w:val="o"/>
+      <w:lvlJc w:val="left"/>
+      <w:pPr>
+        <w:ind w:left="5760" w:hanging="360"/>
+      </w:pPr>
+      <w:rPr>
+        <w:rFonts w:ascii="Courier New" w:hAnsi="Courier New" w:cs="Courier New" w:hint="default"/>
+      </w:rPr>
+    </w:lvl>
+    <w:lvl w:ilvl="8" w:tplc="240A0005">
+      <w:start w:val="1"/>
+      <w:numFmt w:val="bullet"/>
+      <w:lvlText w:val=""/>
+      <w:lvlJc w:val="left"/>
+      <w:pPr>
+        <w:ind w:left="6480" w:hanging="360"/>
+      </w:pPr>
+      <w:rPr>
+        <w:rFonts w:ascii="Wingdings" w:hAnsi="Wingdings" w:hint="default"/>
+      </w:rPr>
+    </w:lvl>
+  </w:abstractNum>
+  <w:abstractNum w:abstractNumId="5" w15:restartNumberingAfterBreak="0">
     <w:nsid w:val="4BB400AB"/>
     <w:multiLevelType w:val="hybridMultilevel"/>
     <w:tmpl w:val="4CC6CDCE"/>
@@ -3709,7 +4718,7 @@
       </w:pPr>
     </w:lvl>
   </w:abstractNum>
-  <w:abstractNum w:abstractNumId="5" w15:restartNumberingAfterBreak="0">
+  <w:abstractNum w:abstractNumId="6" w15:restartNumberingAfterBreak="0">
     <w:nsid w:val="68014CC7"/>
     <w:multiLevelType w:val="hybridMultilevel"/>
     <w:tmpl w:val="111A7CCE"/>
@@ -3797,7 +4806,7 @@
       </w:pPr>
     </w:lvl>
   </w:abstractNum>
-  <w:abstractNum w:abstractNumId="6" w15:restartNumberingAfterBreak="0">
+  <w:abstractNum w:abstractNumId="7" w15:restartNumberingAfterBreak="0">
     <w:nsid w:val="797966BC"/>
     <w:multiLevelType w:val="hybridMultilevel"/>
     <w:tmpl w:val="05B436FE"/>
@@ -3896,16 +4905,28 @@
     <w:abstractNumId w:val="2"/>
   </w:num>
   <w:num w:numId="4">
+    <w:abstractNumId w:val="7"/>
+  </w:num>
+  <w:num w:numId="5">
     <w:abstractNumId w:val="6"/>
   </w:num>
-  <w:num w:numId="5">
+  <w:num w:numId="6">
     <w:abstractNumId w:val="5"/>
-  </w:num>
-  <w:num w:numId="6">
-    <w:abstractNumId w:val="4"/>
   </w:num>
   <w:num w:numId="7">
     <w:abstractNumId w:val="0"/>
+  </w:num>
+  <w:num w:numId="8">
+    <w:abstractNumId w:val="4"/>
+    <w:lvlOverride w:ilvl="0"/>
+    <w:lvlOverride w:ilvl="1"/>
+    <w:lvlOverride w:ilvl="2"/>
+    <w:lvlOverride w:ilvl="3"/>
+    <w:lvlOverride w:ilvl="4"/>
+    <w:lvlOverride w:ilvl="5"/>
+    <w:lvlOverride w:ilvl="6"/>
+    <w:lvlOverride w:ilvl="7"/>
+    <w:lvlOverride w:ilvl="8"/>
   </w:num>
 </w:numbering>
 </file>
@@ -4738,7 +5759,7 @@
 </file>
 
 <file path=customXml/itemProps1.xml><?xml version="1.0" encoding="utf-8"?>
-<ds:datastoreItem xmlns:ds="http://schemas.openxmlformats.org/officeDocument/2006/customXml" ds:itemID="{A0C928A5-6D5A-4DFA-905E-AC2178B6DBC6}">
+<ds:datastoreItem xmlns:ds="http://schemas.openxmlformats.org/officeDocument/2006/customXml" ds:itemID="{C48D981C-4959-49E7-A1A1-7DC92CEFC7E4}">
   <ds:schemaRefs>
     <ds:schemaRef ds:uri="http://schemas.openxmlformats.org/officeDocument/2006/bibliography"/>
   </ds:schemaRefs>

</xml_diff>